<commit_message>
restructure of code! Core features are now under MultiHex.core, implementations of these should be added in the map_types/ folder under a specific type
</commit_message>
<xml_diff>
--- a/MultiHex/Plans.docx
+++ b/MultiHex/Plans.docx
@@ -732,6 +732,36 @@
       <w:r>
         <w:rPr/>
         <w:t>Used for playing the game</w:t>
+      </w:r>
+    </w:p>
+    <w:p>
+      <w:pPr>
+        <w:pStyle w:val="Normal"/>
+        <w:numPr>
+          <w:ilvl w:val="1"/>
+          <w:numId w:val="2"/>
+        </w:numPr>
+        <w:spacing w:lineRule="auto" w:line="240" w:before="0" w:after="160"/>
+        <w:rPr/>
+      </w:pPr>
+      <w:r>
+        <w:rPr/>
+        <w:t>Random Encounters!</w:t>
+      </w:r>
+    </w:p>
+    <w:p>
+      <w:pPr>
+        <w:pStyle w:val="Normal"/>
+        <w:numPr>
+          <w:ilvl w:val="1"/>
+          <w:numId w:val="2"/>
+        </w:numPr>
+        <w:spacing w:lineRule="auto" w:line="240" w:before="0" w:after="160"/>
+        <w:rPr/>
+      </w:pPr>
+      <w:r>
+        <w:rPr/>
+        <w:t xml:space="preserve">Travel! </w:t>
       </w:r>
     </w:p>
     <w:p>
@@ -2150,6 +2180,132 @@
       <w:rFonts w:cs="OpenSymbol"/>
     </w:rPr>
   </w:style>
+  <w:style w:type="character" w:styleId="ListLabel82">
+    <w:name w:val="ListLabel 82"/>
+    <w:qFormat/>
+    <w:rPr>
+      <w:rFonts w:cs="Symbol"/>
+    </w:rPr>
+  </w:style>
+  <w:style w:type="character" w:styleId="ListLabel83">
+    <w:name w:val="ListLabel 83"/>
+    <w:qFormat/>
+    <w:rPr>
+      <w:rFonts w:cs="Courier New"/>
+    </w:rPr>
+  </w:style>
+  <w:style w:type="character" w:styleId="ListLabel84">
+    <w:name w:val="ListLabel 84"/>
+    <w:qFormat/>
+    <w:rPr>
+      <w:rFonts w:cs="Wingdings"/>
+    </w:rPr>
+  </w:style>
+  <w:style w:type="character" w:styleId="ListLabel85">
+    <w:name w:val="ListLabel 85"/>
+    <w:qFormat/>
+    <w:rPr>
+      <w:rFonts w:cs="Symbol"/>
+    </w:rPr>
+  </w:style>
+  <w:style w:type="character" w:styleId="ListLabel86">
+    <w:name w:val="ListLabel 86"/>
+    <w:qFormat/>
+    <w:rPr>
+      <w:rFonts w:cs="Courier New"/>
+    </w:rPr>
+  </w:style>
+  <w:style w:type="character" w:styleId="ListLabel87">
+    <w:name w:val="ListLabel 87"/>
+    <w:qFormat/>
+    <w:rPr>
+      <w:rFonts w:cs="Wingdings"/>
+    </w:rPr>
+  </w:style>
+  <w:style w:type="character" w:styleId="ListLabel88">
+    <w:name w:val="ListLabel 88"/>
+    <w:qFormat/>
+    <w:rPr>
+      <w:rFonts w:cs="Symbol"/>
+    </w:rPr>
+  </w:style>
+  <w:style w:type="character" w:styleId="ListLabel89">
+    <w:name w:val="ListLabel 89"/>
+    <w:qFormat/>
+    <w:rPr>
+      <w:rFonts w:cs="Courier New"/>
+    </w:rPr>
+  </w:style>
+  <w:style w:type="character" w:styleId="ListLabel90">
+    <w:name w:val="ListLabel 90"/>
+    <w:qFormat/>
+    <w:rPr>
+      <w:rFonts w:cs="Wingdings"/>
+    </w:rPr>
+  </w:style>
+  <w:style w:type="character" w:styleId="ListLabel91">
+    <w:name w:val="ListLabel 91"/>
+    <w:qFormat/>
+    <w:rPr>
+      <w:rFonts w:cs="OpenSymbol"/>
+    </w:rPr>
+  </w:style>
+  <w:style w:type="character" w:styleId="ListLabel92">
+    <w:name w:val="ListLabel 92"/>
+    <w:qFormat/>
+    <w:rPr>
+      <w:rFonts w:cs="OpenSymbol"/>
+    </w:rPr>
+  </w:style>
+  <w:style w:type="character" w:styleId="ListLabel93">
+    <w:name w:val="ListLabel 93"/>
+    <w:qFormat/>
+    <w:rPr>
+      <w:rFonts w:cs="OpenSymbol"/>
+    </w:rPr>
+  </w:style>
+  <w:style w:type="character" w:styleId="ListLabel94">
+    <w:name w:val="ListLabel 94"/>
+    <w:qFormat/>
+    <w:rPr>
+      <w:rFonts w:cs="OpenSymbol"/>
+    </w:rPr>
+  </w:style>
+  <w:style w:type="character" w:styleId="ListLabel95">
+    <w:name w:val="ListLabel 95"/>
+    <w:qFormat/>
+    <w:rPr>
+      <w:rFonts w:cs="OpenSymbol"/>
+    </w:rPr>
+  </w:style>
+  <w:style w:type="character" w:styleId="ListLabel96">
+    <w:name w:val="ListLabel 96"/>
+    <w:qFormat/>
+    <w:rPr>
+      <w:rFonts w:cs="OpenSymbol"/>
+    </w:rPr>
+  </w:style>
+  <w:style w:type="character" w:styleId="ListLabel97">
+    <w:name w:val="ListLabel 97"/>
+    <w:qFormat/>
+    <w:rPr>
+      <w:rFonts w:cs="OpenSymbol"/>
+    </w:rPr>
+  </w:style>
+  <w:style w:type="character" w:styleId="ListLabel98">
+    <w:name w:val="ListLabel 98"/>
+    <w:qFormat/>
+    <w:rPr>
+      <w:rFonts w:cs="OpenSymbol"/>
+    </w:rPr>
+  </w:style>
+  <w:style w:type="character" w:styleId="ListLabel99">
+    <w:name w:val="ListLabel 99"/>
+    <w:qFormat/>
+    <w:rPr>
+      <w:rFonts w:cs="OpenSymbol"/>
+    </w:rPr>
+  </w:style>
   <w:style w:type="paragraph" w:styleId="Heading">
     <w:name w:val="Heading"/>
     <w:basedOn w:val="Normal"/>

</xml_diff>